<commit_message>
Format changes to final documents
</commit_message>
<xml_diff>
--- a/Agile Product Backlog Plan.docx
+++ b/Agile Product Backlog Plan.docx
@@ -11,22 +11,45 @@
       </w:r>
     </w:p>
     <w:p>
-      <w:r>
-        <w:tab/>
+      <w:pPr>
+        <w:pStyle w:val="Heading2"/>
+      </w:pPr>
+      <w:r>
         <w:t xml:space="preserve">Ideas: </w:t>
       </w:r>
     </w:p>
     <w:p>
+      <w:pPr>
+        <w:pStyle w:val="ListParagraph"/>
+        <w:numPr>
+          <w:ilvl w:val="0"/>
+          <w:numId w:val="4"/>
+        </w:numPr>
+      </w:pPr>
       <w:r>
         <w:t>General: Website that has information on Computing</w:t>
       </w:r>
     </w:p>
     <w:p>
+      <w:pPr>
+        <w:pStyle w:val="ListParagraph"/>
+        <w:numPr>
+          <w:ilvl w:val="0"/>
+          <w:numId w:val="4"/>
+        </w:numPr>
+      </w:pPr>
       <w:r>
         <w:t>Specific: Website with webpages that gives information on Computing research groups, staff, and courses</w:t>
       </w:r>
     </w:p>
     <w:p>
+      <w:pPr>
+        <w:pStyle w:val="ListParagraph"/>
+        <w:numPr>
+          <w:ilvl w:val="0"/>
+          <w:numId w:val="4"/>
+        </w:numPr>
+      </w:pPr>
       <w:r>
         <w:t>In-Depth: Website with a home page that links to webpages about Computing research groups, staff, and courses that is easily understandable and easy to update</w:t>
       </w:r>
@@ -85,6 +108,9 @@
     <w:p/>
     <w:p/>
     <w:p>
+      <w:pPr>
+        <w:pStyle w:val="Heading2"/>
+      </w:pPr>
       <w:r>
         <w:t>User Stories:</w:t>
       </w:r>
@@ -136,14 +162,14 @@
     </w:p>
     <w:p>
       <w:r>
+        <w:tab/>
+        <w:t>As a student, I want to know what course and area of computing each member of staff is focused on, so I know who to contact about specific queries I may have.</w:t>
+      </w:r>
+    </w:p>
+    <w:p>
+      <w:r>
         <w:lastRenderedPageBreak/>
         <w:tab/>
-        <w:t>As a student, I want to know what course and area of computing each member of staff is focused on, so I know who to contact about specific queries I may have.</w:t>
-      </w:r>
-    </w:p>
-    <w:p>
-      <w:r>
-        <w:tab/>
         <w:t>As a busy student, I want to be able to understand the website easily, so I don’t have to spend long looking for the information I need.</w:t>
       </w:r>
     </w:p>
@@ -152,20 +178,14 @@
         <w:tab/>
         <w:t>As an older user, I want to have access to functions that make the website easier to read, so I don’t have to strain myself trying to read information present on the website.</w:t>
       </w:r>
-    </w:p>
-    <w:p/>
-    <w:p>
-      <w:pPr>
-        <w:rPr>
-          <w:b/>
-          <w:i/>
-        </w:rPr>
-      </w:pPr>
-      <w:r>
-        <w:rPr>
-          <w:b/>
-          <w:i/>
-        </w:rPr>
+      <w:bookmarkStart w:id="0" w:name="_GoBack"/>
+      <w:bookmarkEnd w:id="0"/>
+    </w:p>
+    <w:p>
+      <w:pPr>
+        <w:pStyle w:val="Heading2"/>
+      </w:pPr>
+      <w:r>
         <w:t>Sprint Backlog</w:t>
       </w:r>
     </w:p>
@@ -410,8 +430,6 @@
       <w:r>
         <w:t xml:space="preserve"> – Developer 5</w:t>
       </w:r>
-      <w:bookmarkStart w:id="0" w:name="_GoBack"/>
-      <w:bookmarkEnd w:id="0"/>
     </w:p>
     <w:p>
       <w:pPr>
@@ -840,6 +858,119 @@
     </w:lvl>
   </w:abstractNum>
   <w:abstractNum w:abstractNumId="2" w15:restartNumberingAfterBreak="0">
+    <w:nsid w:val="1F855FF7"/>
+    <w:multiLevelType w:val="hybridMultilevel"/>
+    <w:tmpl w:val="B1CA1A2A"/>
+    <w:lvl w:ilvl="0" w:tplc="08090001">
+      <w:start w:val="1"/>
+      <w:numFmt w:val="bullet"/>
+      <w:lvlText w:val=""/>
+      <w:lvlJc w:val="left"/>
+      <w:pPr>
+        <w:ind w:left="720" w:hanging="360"/>
+      </w:pPr>
+      <w:rPr>
+        <w:rFonts w:ascii="Symbol" w:hAnsi="Symbol" w:hint="default"/>
+      </w:rPr>
+    </w:lvl>
+    <w:lvl w:ilvl="1" w:tplc="08090003" w:tentative="1">
+      <w:start w:val="1"/>
+      <w:numFmt w:val="bullet"/>
+      <w:lvlText w:val="o"/>
+      <w:lvlJc w:val="left"/>
+      <w:pPr>
+        <w:ind w:left="1440" w:hanging="360"/>
+      </w:pPr>
+      <w:rPr>
+        <w:rFonts w:ascii="Courier New" w:hAnsi="Courier New" w:cs="Courier New" w:hint="default"/>
+      </w:rPr>
+    </w:lvl>
+    <w:lvl w:ilvl="2" w:tplc="08090005" w:tentative="1">
+      <w:start w:val="1"/>
+      <w:numFmt w:val="bullet"/>
+      <w:lvlText w:val=""/>
+      <w:lvlJc w:val="left"/>
+      <w:pPr>
+        <w:ind w:left="2160" w:hanging="360"/>
+      </w:pPr>
+      <w:rPr>
+        <w:rFonts w:ascii="Wingdings" w:hAnsi="Wingdings" w:hint="default"/>
+      </w:rPr>
+    </w:lvl>
+    <w:lvl w:ilvl="3" w:tplc="08090001" w:tentative="1">
+      <w:start w:val="1"/>
+      <w:numFmt w:val="bullet"/>
+      <w:lvlText w:val=""/>
+      <w:lvlJc w:val="left"/>
+      <w:pPr>
+        <w:ind w:left="2880" w:hanging="360"/>
+      </w:pPr>
+      <w:rPr>
+        <w:rFonts w:ascii="Symbol" w:hAnsi="Symbol" w:hint="default"/>
+      </w:rPr>
+    </w:lvl>
+    <w:lvl w:ilvl="4" w:tplc="08090003" w:tentative="1">
+      <w:start w:val="1"/>
+      <w:numFmt w:val="bullet"/>
+      <w:lvlText w:val="o"/>
+      <w:lvlJc w:val="left"/>
+      <w:pPr>
+        <w:ind w:left="3600" w:hanging="360"/>
+      </w:pPr>
+      <w:rPr>
+        <w:rFonts w:ascii="Courier New" w:hAnsi="Courier New" w:cs="Courier New" w:hint="default"/>
+      </w:rPr>
+    </w:lvl>
+    <w:lvl w:ilvl="5" w:tplc="08090005" w:tentative="1">
+      <w:start w:val="1"/>
+      <w:numFmt w:val="bullet"/>
+      <w:lvlText w:val=""/>
+      <w:lvlJc w:val="left"/>
+      <w:pPr>
+        <w:ind w:left="4320" w:hanging="360"/>
+      </w:pPr>
+      <w:rPr>
+        <w:rFonts w:ascii="Wingdings" w:hAnsi="Wingdings" w:hint="default"/>
+      </w:rPr>
+    </w:lvl>
+    <w:lvl w:ilvl="6" w:tplc="08090001" w:tentative="1">
+      <w:start w:val="1"/>
+      <w:numFmt w:val="bullet"/>
+      <w:lvlText w:val=""/>
+      <w:lvlJc w:val="left"/>
+      <w:pPr>
+        <w:ind w:left="5040" w:hanging="360"/>
+      </w:pPr>
+      <w:rPr>
+        <w:rFonts w:ascii="Symbol" w:hAnsi="Symbol" w:hint="default"/>
+      </w:rPr>
+    </w:lvl>
+    <w:lvl w:ilvl="7" w:tplc="08090003" w:tentative="1">
+      <w:start w:val="1"/>
+      <w:numFmt w:val="bullet"/>
+      <w:lvlText w:val="o"/>
+      <w:lvlJc w:val="left"/>
+      <w:pPr>
+        <w:ind w:left="5760" w:hanging="360"/>
+      </w:pPr>
+      <w:rPr>
+        <w:rFonts w:ascii="Courier New" w:hAnsi="Courier New" w:cs="Courier New" w:hint="default"/>
+      </w:rPr>
+    </w:lvl>
+    <w:lvl w:ilvl="8" w:tplc="08090005" w:tentative="1">
+      <w:start w:val="1"/>
+      <w:numFmt w:val="bullet"/>
+      <w:lvlText w:val=""/>
+      <w:lvlJc w:val="left"/>
+      <w:pPr>
+        <w:ind w:left="6480" w:hanging="360"/>
+      </w:pPr>
+      <w:rPr>
+        <w:rFonts w:ascii="Wingdings" w:hAnsi="Wingdings" w:hint="default"/>
+      </w:rPr>
+    </w:lvl>
+  </w:abstractNum>
+  <w:abstractNum w:abstractNumId="3" w15:restartNumberingAfterBreak="0">
     <w:nsid w:val="56193B6D"/>
     <w:multiLevelType w:val="hybridMultilevel"/>
     <w:tmpl w:val="19063916"/>
@@ -959,6 +1090,9 @@
     <w:abstractNumId w:val="0"/>
   </w:num>
   <w:num w:numId="3">
+    <w:abstractNumId w:val="3"/>
+  </w:num>
+  <w:num w:numId="4">
     <w:abstractNumId w:val="2"/>
   </w:num>
 </w:numbering>

</xml_diff>